<commit_message>
udpates for module 6
</commit_message>
<xml_diff>
--- a/MODULE2/csc515-1-module2-critical-thinking-aditya-sandhu01.docx
+++ b/MODULE2/csc515-1-module2-critical-thinking-aditya-sandhu01.docx
@@ -205,6 +205,24 @@
         </w:rPr>
         <w:t>Document Link –</w:t>
       </w:r>
+      <w:r>
+        <w:t xml:space="preserve"> </w:t>
+      </w:r>
+      <w:hyperlink r:id="rId6" w:history="1">
+        <w:r>
+          <w:rPr>
+            <w:rStyle w:val="Hyperlink"/>
+            <w:rFonts w:ascii="Times New Roman" w:hAnsi="Times New Roman" w:cs="Times New Roman"/>
+          </w:rPr>
+          <w:t>25FC-CSC515-1/MODULE2/csc515-1-module2-critical-thinking-aditya-sandhu01.docx at main · 65AR645ASAN/25FC-CSC515-1</w:t>
+        </w:r>
+      </w:hyperlink>
+      <w:r>
+        <w:rPr>
+          <w:rFonts w:ascii="Times New Roman" w:hAnsi="Times New Roman" w:cs="Times New Roman"/>
+        </w:rPr>
+        <w:t xml:space="preserve"> </w:t>
+      </w:r>
     </w:p>
     <w:p>
       <w:pPr>
@@ -219,6 +237,15 @@
         </w:rPr>
         <w:t xml:space="preserve">Python File – </w:t>
       </w:r>
+      <w:hyperlink r:id="rId7" w:history="1">
+        <w:r>
+          <w:rPr>
+            <w:rStyle w:val="Hyperlink"/>
+            <w:rFonts w:ascii="Times New Roman" w:hAnsi="Times New Roman" w:cs="Times New Roman"/>
+          </w:rPr>
+          <w:t>25FC-CSC515-1/MODULE2/csc515-1-module2-critical-thinking-aditya-sandhu05.py at main · 65AR645ASAN/25FC-CSC515-1</w:t>
+        </w:r>
+      </w:hyperlink>
     </w:p>
     <w:p>
       <w:pPr>
@@ -472,7 +499,7 @@
                     <pic:cNvPicPr/>
                   </pic:nvPicPr>
                   <pic:blipFill>
-                    <a:blip r:embed="rId6"/>
+                    <a:blip r:embed="rId8"/>
                     <a:stretch>
                       <a:fillRect/>
                     </a:stretch>
@@ -3390,7 +3417,7 @@
                     <pic:cNvPicPr/>
                   </pic:nvPicPr>
                   <pic:blipFill>
-                    <a:blip r:embed="rId7"/>
+                    <a:blip r:embed="rId9"/>
                     <a:stretch>
                       <a:fillRect/>
                     </a:stretch>
@@ -4480,7 +4507,7 @@
                     <pic:cNvPicPr/>
                   </pic:nvPicPr>
                   <pic:blipFill>
-                    <a:blip r:embed="rId8"/>
+                    <a:blip r:embed="rId10"/>
                     <a:stretch>
                       <a:fillRect/>
                     </a:stretch>
@@ -4599,7 +4626,7 @@
                     <pic:cNvPicPr/>
                   </pic:nvPicPr>
                   <pic:blipFill>
-                    <a:blip r:embed="rId9"/>
+                    <a:blip r:embed="rId11"/>
                     <a:stretch>
                       <a:fillRect/>
                     </a:stretch>
@@ -4985,7 +5012,7 @@
         </w:rPr>
         <w:t xml:space="preserve">. Retrieved from </w:t>
       </w:r>
-      <w:hyperlink r:id="rId10" w:tgtFrame="_new" w:history="1">
+      <w:hyperlink r:id="rId12" w:tgtFrame="_new" w:history="1">
         <w:r>
           <w:rPr>
             <w:rStyle w:val="Hyperlink"/>
@@ -5041,7 +5068,7 @@
         </w:rPr>
         <w:t xml:space="preserve">. Retrieved September 16, 2025, from </w:t>
       </w:r>
-      <w:hyperlink r:id="rId11" w:tgtFrame="_new" w:history="1">
+      <w:hyperlink r:id="rId13" w:tgtFrame="_new" w:history="1">
         <w:r>
           <w:rPr>
             <w:rStyle w:val="Hyperlink"/>
@@ -5123,7 +5150,7 @@
         </w:rPr>
         <w:t xml:space="preserve">(7825), 357–362. </w:t>
       </w:r>
-      <w:hyperlink r:id="rId12" w:tgtFrame="_new" w:history="1">
+      <w:hyperlink r:id="rId14" w:tgtFrame="_new" w:history="1">
         <w:r>
           <w:rPr>
             <w:rStyle w:val="Hyperlink"/>
@@ -5221,7 +5248,7 @@
         </w:rPr>
         <w:t xml:space="preserve">. Retrieved September 16, 2025, from </w:t>
       </w:r>
-      <w:hyperlink r:id="rId13" w:tgtFrame="_new" w:history="1">
+      <w:hyperlink r:id="rId15" w:tgtFrame="_new" w:history="1">
         <w:r>
           <w:rPr>
             <w:rStyle w:val="Hyperlink"/>
@@ -5277,7 +5304,7 @@
         </w:rPr>
         <w:t xml:space="preserve">. Retrieved September 16, 2025, from </w:t>
       </w:r>
-      <w:hyperlink r:id="rId14" w:tgtFrame="_new" w:history="1">
+      <w:hyperlink r:id="rId16" w:tgtFrame="_new" w:history="1">
         <w:r>
           <w:rPr>
             <w:rStyle w:val="Hyperlink"/>
@@ -5323,7 +5350,7 @@
         </w:rPr>
         <w:t xml:space="preserve">. Retrieved from </w:t>
       </w:r>
-      <w:hyperlink r:id="rId15" w:tgtFrame="_new" w:history="1">
+      <w:hyperlink r:id="rId17" w:tgtFrame="_new" w:history="1">
         <w:r>
           <w:rPr>
             <w:rStyle w:val="Hyperlink"/>
@@ -5391,7 +5418,7 @@
         </w:rPr>
         <w:t xml:space="preserve"> Retrieved September 16, 2025, from </w:t>
       </w:r>
-      <w:hyperlink r:id="rId16" w:tgtFrame="_new" w:history="1">
+      <w:hyperlink r:id="rId18" w:tgtFrame="_new" w:history="1">
         <w:r>
           <w:rPr>
             <w:rStyle w:val="Hyperlink"/>
@@ -5413,7 +5440,7 @@
       </w:pPr>
     </w:p>
     <w:sectPr>
-      <w:footerReference w:type="default" r:id="rId17"/>
+      <w:footerReference w:type="default" r:id="rId19"/>
       <w:pgSz w:w="12240" w:h="15840"/>
       <w:pgMar w:top="1440" w:right="1440" w:bottom="1440" w:left="1440" w:header="720" w:footer="720" w:gutter="0"/>
       <w:pgBorders w:offsetFrom="page">

</xml_diff>